<commit_message>
Update : an experimental program to drive data via Remote Sensing
</commit_message>
<xml_diff>
--- a/Documents/Proposal/Initial_Proposal.docx
+++ b/Documents/Proposal/Initial_Proposal.docx
@@ -2198,34 +2198,14 @@
     </w:p>
     <w:p>
       <w:pPr>
+        <w:pStyle w:val="MainBody"/>
         <w:jc w:val="both"/>
       </w:pPr>
       <w:r>
-        <w:rPr>
-          <w:sz w:val="24"/>
-        </w:rPr>
-        <w:t xml:space="preserve">In the aftermath of the Syrian conflict's cessation, our institution </w:t>
+        <w:t>In the aftermath of the Syrian conflict's cessation, our institution endeavours to facilitate the reconstruction of the nation through the execution of a multidisciplinary collaborative research initiative. The objective of this initiative is twofold: firstly, to ascertain the problems and damage that occurred in the years of the conflict in the agricultural sector, and secondly, to identify and implement solutions to address the increasingly pervasive effects of climate change, which has had a detrimental impact on Syria. This undertaking is particularly crucial given the increasing prevalence of drought and the unprecedented decline in precipitation.</w:t>
       </w:r>
       <w:r>
-        <w:rPr>
-          <w:sz w:val="24"/>
-        </w:rPr>
-        <w:t>endeavours</w:t>
-      </w:r>
-      <w:r>
-        <w:rPr>
-          <w:sz w:val="24"/>
-        </w:rPr>
-        <w:t xml:space="preserve"> to facilitate the reconstruction of the nation through the execution of a multidisciplinary collaborative research initiative. The objective of this initiative is twofold: firstly, to ascertain the problems and damage that occurred in the years of the conflict in the agricultural sector, and secondly, to identify and implement solutions to address the increasingly pervasive effects of climate change, which has had a detrimental impact on Syria. This undertaking is particularly crucial given the increasing prevalence of drought and the unprecedented decline in precipitation.</w:t>
-      </w:r>
-      <w:r>
-        <w:t xml:space="preserve"> </w:t>
-      </w:r>
-      <w:r>
-        <w:rPr>
-          <w:sz w:val="24"/>
-        </w:rPr>
-        <w:t>This initiative seeks to collaborate with universities, organizations, and communities in Syria to address the inquiries outlined in this document. The objective is to utilize the insights gained from this research to inform the selection of appropriate tools, technologies, legislation, and infrastructure.</w:t>
+        <w:t xml:space="preserve"> This initiative seeks to collaborate with universities, organizations, and communities in Syria to address the inquiries outlined in this document. The objective is to utilize the insights gained from this research to inform the selection of appropriate tools, technologies, legislation, and infrastructure.</w:t>
       </w:r>
     </w:p>
     <w:p>
@@ -2250,22 +2230,32 @@
     </w:p>
     <w:p>
       <w:pPr>
+        <w:pStyle w:val="MainBody"/>
         <w:jc w:val="both"/>
+        <w:rPr>
+          <w:sz w:val="22"/>
+          <w:lang w:val="en-DE"/>
+        </w:rPr>
       </w:pPr>
       <w:r>
         <w:t>This initiative seeks to collaborate with universities, organizations, and communities in Syria to address the inquiries outlined in this document. The objective is to utilize the insights gained from this research to inform the selection of appropriate tools, technologies, legislation, and infrastructure.</w:t>
       </w:r>
-    </w:p>
-    <w:p/>
-    <w:p>
       <w:r>
-        <w:br w:type="page"/>
+        <w:rPr>
+          <w:rFonts w:ascii="Times New Roman" w:eastAsia="Times New Roman" w:hAnsi="Times New Roman" w:cs="Times New Roman"/>
+          <w:kern w:val="0"/>
+          <w:szCs w:val="24"/>
+          <w:lang w:val="en-DE" w:eastAsia="en-DE"/>
+          <w14:ligatures w14:val="none"/>
+        </w:rPr>
+        <w:t xml:space="preserve"> </w:t>
       </w:r>
-    </w:p>
-    <w:p/>
-    <w:p>
       <w:r>
-        <w:br w:type="page"/>
+        <w:rPr>
+          <w:sz w:val="22"/>
+          <w:lang w:val="en-DE"/>
+        </w:rPr>
+        <w:t>This proposal outlines a collaborative research initiative led by SGRD, aimed at investigating the root causes and long-term impacts of climate change and conflict on Syria's agricultural sector between 2000 and 2025. The project will leverage academic partnerships, satellite data, and field research to map damages, assess current conditions, and propose practical, scalable solutions across different regions in Syria.</w:t>
       </w:r>
     </w:p>
     <w:p/>
@@ -2282,6 +2272,34 @@
         <w:t>Background and Rationale</w:t>
       </w:r>
       <w:bookmarkEnd w:id="2"/>
+    </w:p>
+    <w:p>
+      <w:pPr>
+        <w:pStyle w:val="MainBody"/>
+        <w:jc w:val="both"/>
+      </w:pPr>
+      <w:r>
+        <w:t xml:space="preserve">Syria's agricultural sector has undergone substantial degradation over the past two decades, driven by a confluence of environmental pressures, recurring droughts, and extensive conflict-related damage. From the Euphrates Basin to the Badia region, river-fed zones such as the </w:t>
+      </w:r>
+      <w:proofErr w:type="spellStart"/>
+      <w:r>
+        <w:t>Khabour</w:t>
+      </w:r>
+      <w:proofErr w:type="spellEnd"/>
+      <w:r>
+        <w:t>, Yarmouk, Orontes, and the coastal plains have all experienced varying degrees of ecological and infrastructural breakdown. The findings of this research will provide a critical evidence base for sustainable agricultural recovery and climate adaptation.</w:t>
+      </w:r>
+    </w:p>
+    <w:p>
+      <w:r>
+        <w:br w:type="page"/>
+      </w:r>
+    </w:p>
+    <w:p/>
+    <w:p>
+      <w:r>
+        <w:br w:type="page"/>
+      </w:r>
     </w:p>
     <w:p/>
     <w:p>
@@ -3458,7 +3476,6 @@
   <w:style w:type="character" w:default="1" w:styleId="DefaultParagraphFont">
     <w:name w:val="Default Paragraph Font"/>
     <w:uiPriority w:val="1"/>
-    <w:semiHidden/>
     <w:unhideWhenUsed/>
   </w:style>
   <w:style w:type="table" w:default="1" w:styleId="TableNormal">
@@ -3925,6 +3942,19 @@
     <w:rPr>
       <w:color w:val="467886" w:themeColor="hyperlink"/>
       <w:u w:val="single"/>
+    </w:rPr>
+  </w:style>
+  <w:style w:type="paragraph" w:styleId="NormalWeb">
+    <w:name w:val="Normal (Web)"/>
+    <w:basedOn w:val="Normal"/>
+    <w:uiPriority w:val="99"/>
+    <w:semiHidden/>
+    <w:unhideWhenUsed/>
+    <w:rsid w:val="000C5D8E"/>
+    <w:rPr>
+      <w:rFonts w:ascii="Times New Roman" w:hAnsi="Times New Roman" w:cs="Times New Roman"/>
+      <w:sz w:val="24"/>
+      <w:szCs w:val="24"/>
     </w:rPr>
   </w:style>
 </w:styles>

</xml_diff>